<commit_message>
Correzione Colori in base ai contrasti
</commit_message>
<xml_diff>
--- a/doc/Specifiche Interne.docx
+++ b/doc/Specifiche Interne.docx
@@ -33,38 +33,17 @@
     </w:p>
     <w:p>
       <w:r>
-        <w:t xml:space="preserve">Nella barra in alto </w:t>
-      </w:r>
-      <w:r>
-        <w:t>della pag</w:t>
-      </w:r>
-      <w:r>
-        <w:t xml:space="preserve">ina ci sarà la barra di ricerca, la possibilità di raggiungere il proprio profilo, le notifiche e il nome dell’applicazione </w:t>
-      </w:r>
-    </w:p>
-    <w:p>
-      <w:r>
-        <w:t xml:space="preserve">Nella versione desk nella colonna destra della pagina verranno visualizzate le persone che si seguono </w:t>
-      </w:r>
-      <w:r>
-        <w:t xml:space="preserve">e tutte le categorie </w:t>
-      </w:r>
-      <w:r>
-        <w:t>divise in due sezioni distinte</w:t>
-      </w:r>
-      <w:r>
-        <w:t xml:space="preserve">. Quest’ultime al loro fianco avranno un bottone con scritto segui in quelle che non si seguono e smetti di seguire in quelle che si seguivano già </w:t>
-      </w:r>
-    </w:p>
-    <w:p>
-      <w:r>
-        <w:t>Nelle due colonne restanti della pag</w:t>
-      </w:r>
-      <w:r>
-        <w:t xml:space="preserve">ina verranno posizionati i post: </w:t>
-      </w:r>
-      <w:r>
-        <w:t xml:space="preserve">verranno visualizzati in ordine di orario di pubblicazione alternati fra </w:t>
+        <w:t xml:space="preserve">Nella barra in alto della pagina ci sarà la barra di ricerca, la possibilità di raggiungere il proprio profilo, le notifiche e il nome dell’applicazione </w:t>
+      </w:r>
+    </w:p>
+    <w:p>
+      <w:r>
+        <w:t xml:space="preserve">Nella versione desk nella colonna destra della pagina verranno visualizzate le persone che si seguono e tutte le categorie divise in due sezioni distinte. Quest’ultime al loro fianco avranno un bottone con scritto segui in quelle che non si seguono e smetti di seguire in quelle che si seguivano già </w:t>
+      </w:r>
+    </w:p>
+    <w:p>
+      <w:r>
+        <w:t xml:space="preserve">Nelle due colonne restanti della pagina verranno posizionati i post: verranno visualizzati in ordine di orario di pubblicazione alternati fra </w:t>
       </w:r>
       <w:proofErr w:type="spellStart"/>
       <w:r>
@@ -418,13 +397,7 @@
         <w:rPr>
           <w:lang w:eastAsia="it-IT"/>
         </w:rPr>
-        <w:t>Possibilità</w:t>
-      </w:r>
-      <w:r>
-        <w:rPr>
-          <w:lang w:eastAsia="it-IT"/>
-        </w:rPr>
-        <w:t xml:space="preserve"> della versione dark</w:t>
+        <w:t>Possibilità della versione dark</w:t>
       </w:r>
     </w:p>
     <w:p>
@@ -872,7 +845,7 @@
     <w:tbl>
       <w:tblPr>
         <w:tblStyle w:val="Grigliatabella"/>
-        <w:tblW w:w="0" w:type="auto"/>
+        <w:tblW w:w="9350" w:type="dxa"/>
         <w:tblLook w:val="04A0" w:firstRow="1" w:lastRow="0" w:firstColumn="1" w:lastColumn="0" w:noHBand="0" w:noVBand="1"/>
       </w:tblPr>
       <w:tblGrid>
@@ -897,7 +870,7 @@
               <w:rPr>
                 <w:lang w:eastAsia="it-IT"/>
               </w:rPr>
-              <w:t>Beige</w:t>
+              <w:t xml:space="preserve">Beige </w:t>
             </w:r>
           </w:p>
         </w:tc>
@@ -969,7 +942,7 @@
               <w:rPr>
                 <w:lang w:eastAsia="it-IT"/>
               </w:rPr>
-              <w:t>Lilla</w:t>
+              <w:t xml:space="preserve">Verde </w:t>
             </w:r>
           </w:p>
         </w:tc>
@@ -989,7 +962,7 @@
               <w:rPr>
                 <w:lang w:eastAsia="it-IT"/>
               </w:rPr>
-              <w:t>CBD4C2</w:t>
+              <w:t>EEF4ED</w:t>
             </w:r>
           </w:p>
         </w:tc>
@@ -1061,7 +1034,7 @@
               <w:rPr>
                 <w:lang w:eastAsia="it-IT"/>
               </w:rPr>
-              <w:t>C490D1</w:t>
+              <w:t>51BA54</w:t>
             </w:r>
           </w:p>
         </w:tc>
@@ -1081,37 +1054,7 @@
               <w:rPr>
                 <w:lang w:eastAsia="it-IT"/>
               </w:rPr>
-              <w:t>(203</w:t>
-            </w:r>
-            <w:r>
-              <w:rPr>
-                <w:lang w:eastAsia="it-IT"/>
-              </w:rPr>
-              <w:t xml:space="preserve">, </w:t>
-            </w:r>
-            <w:r>
-              <w:rPr>
-                <w:lang w:eastAsia="it-IT"/>
-              </w:rPr>
-              <w:t>212</w:t>
-            </w:r>
-            <w:r>
-              <w:rPr>
-                <w:lang w:eastAsia="it-IT"/>
-              </w:rPr>
-              <w:t xml:space="preserve">, </w:t>
-            </w:r>
-            <w:r>
-              <w:rPr>
-                <w:lang w:eastAsia="it-IT"/>
-              </w:rPr>
-              <w:t>194</w:t>
-            </w:r>
-            <w:r>
-              <w:rPr>
-                <w:lang w:eastAsia="it-IT"/>
-              </w:rPr>
-              <w:t>)</w:t>
+              <w:t>(238, 244, 237)</w:t>
             </w:r>
           </w:p>
         </w:tc>
@@ -1183,7 +1126,7 @@
               <w:rPr>
                 <w:lang w:eastAsia="it-IT"/>
               </w:rPr>
-              <w:t>(196, 144, 209)</w:t>
+              <w:t>(81, 186, 84)</w:t>
             </w:r>
           </w:p>
         </w:tc>
@@ -1244,7 +1187,7 @@
         <w:tc>
           <w:tcPr>
             <w:tcW w:w="1916" w:type="dxa"/>
-            <w:shd w:val="clear" w:color="auto" w:fill="C490D1"/>
+            <w:shd w:val="clear" w:color="auto" w:fill="51BA54"/>
           </w:tcPr>
           <w:p>
             <w:pPr>
@@ -1386,13 +1329,7 @@
         <w:rPr>
           <w:lang w:eastAsia="it-IT"/>
         </w:rPr>
-        <w:t>(</w:t>
-      </w:r>
-      <w:r>
-        <w:rPr>
-          <w:lang w:eastAsia="it-IT"/>
-        </w:rPr>
-        <w:t xml:space="preserve">Togliere dal menù i </w:t>
+        <w:t xml:space="preserve">(Togliere dal menù i </w:t>
       </w:r>
       <w:proofErr w:type="spellStart"/>
       <w:r>
@@ -1406,21 +1343,7 @@
         <w:rPr>
           <w:lang w:eastAsia="it-IT"/>
         </w:rPr>
-        <w:t xml:space="preserve"> e visualizza</w:t>
-      </w:r>
-      <w:bookmarkStart w:id="0" w:name="_GoBack"/>
-      <w:bookmarkEnd w:id="0"/>
-      <w:r>
-        <w:rPr>
-          <w:lang w:eastAsia="it-IT"/>
-        </w:rPr>
-        <w:t>rli nel profilo stile Instagram</w:t>
-      </w:r>
-      <w:r>
-        <w:rPr>
-          <w:lang w:eastAsia="it-IT"/>
-        </w:rPr>
-        <w:t xml:space="preserve">) </w:t>
+        <w:t xml:space="preserve"> e visualizzarli nel profilo stile Instagram) </w:t>
       </w:r>
       <w:r>
         <w:rPr>
@@ -1473,6 +1396,10 @@
       <w:r>
         <w:t>Finire di farli con i dovuti accorgimenti</w:t>
       </w:r>
+    </w:p>
+    <w:p>
+      <w:bookmarkStart w:id="0" w:name="_GoBack"/>
+      <w:bookmarkEnd w:id="0"/>
     </w:p>
     <w:sectPr>
       <w:pgSz w:w="12240" w:h="15840"/>
@@ -2366,7 +2293,7 @@
     <w:name w:val="Normal"/>
     <w:aliases w:val="NormaleA"/>
     <w:qFormat/>
-    <w:rsid w:val="009C53CE"/>
+    <w:rsid w:val="006A14A3"/>
     <w:rPr>
       <w:rFonts w:ascii="Century Gothic" w:hAnsi="Century Gothic"/>
       <w:sz w:val="24"/>

</xml_diff>

<commit_message>
Modifica e riorganizzazione Mockup PC
</commit_message>
<xml_diff>
--- a/doc/Specifiche Interne.docx
+++ b/doc/Specifiche Interne.docx
@@ -906,7 +906,7 @@
               <w:rPr>
                 <w:lang w:eastAsia="it-IT"/>
               </w:rPr>
-              <w:t>Giallo</w:t>
+              <w:t>Mandarino</w:t>
             </w:r>
           </w:p>
         </w:tc>
@@ -1214,175 +1214,19 @@
       <w:r>
         <w:t>COSE DA FARE</w:t>
       </w:r>
+      <w:r>
+        <w:rPr>
+          <w:u w:val="single"/>
+        </w:rPr>
+        <w:t xml:space="preserve"> </w:t>
+      </w:r>
     </w:p>
     <w:p>
       <w:pPr>
         <w:pStyle w:val="Titolo2"/>
       </w:pPr>
       <w:r>
-        <w:t>Mockup Mobile</w:t>
-      </w:r>
-    </w:p>
-    <w:p>
-      <w:pPr>
-        <w:pStyle w:val="Paragrafoelenco"/>
-        <w:numPr>
-          <w:ilvl w:val="0"/>
-          <w:numId w:val="4"/>
-        </w:numPr>
-        <w:rPr>
-          <w:lang w:eastAsia="it-IT"/>
-        </w:rPr>
-      </w:pPr>
-      <w:r>
-        <w:rPr>
-          <w:lang w:eastAsia="it-IT"/>
-        </w:rPr>
-        <w:t xml:space="preserve">Eliminare Mie Categorie e aggiungere il pulsante segui/non seguire più di fianco </w:t>
-      </w:r>
-    </w:p>
-    <w:p>
-      <w:pPr>
-        <w:pStyle w:val="Paragrafoelenco"/>
-        <w:numPr>
-          <w:ilvl w:val="0"/>
-          <w:numId w:val="4"/>
-        </w:numPr>
-        <w:rPr>
-          <w:lang w:eastAsia="it-IT"/>
-        </w:rPr>
-      </w:pPr>
-      <w:r>
-        <w:rPr>
-          <w:lang w:eastAsia="it-IT"/>
-        </w:rPr>
-        <w:t xml:space="preserve">Togliere le impostazioni perché non ne abbiamo </w:t>
-      </w:r>
-    </w:p>
-    <w:p>
-      <w:pPr>
-        <w:pStyle w:val="Paragrafoelenco"/>
-        <w:numPr>
-          <w:ilvl w:val="0"/>
-          <w:numId w:val="4"/>
-        </w:numPr>
-        <w:rPr>
-          <w:lang w:eastAsia="it-IT"/>
-        </w:rPr>
-      </w:pPr>
-      <w:r>
-        <w:rPr>
-          <w:lang w:eastAsia="it-IT"/>
-        </w:rPr>
-        <w:t xml:space="preserve">Aggiungere il nome della categoria nelle pagine che la riguardano </w:t>
-      </w:r>
-    </w:p>
-    <w:p>
-      <w:pPr>
-        <w:pStyle w:val="Paragrafoelenco"/>
-        <w:numPr>
-          <w:ilvl w:val="0"/>
-          <w:numId w:val="4"/>
-        </w:numPr>
-        <w:rPr>
-          <w:lang w:eastAsia="it-IT"/>
-        </w:rPr>
-      </w:pPr>
-      <w:r>
-        <w:rPr>
-          <w:lang w:eastAsia="it-IT"/>
-        </w:rPr>
-        <w:t>In cerca aggiungere la divisione descritta sopra</w:t>
-      </w:r>
-    </w:p>
-    <w:p>
-      <w:pPr>
-        <w:pStyle w:val="Paragrafoelenco"/>
-        <w:numPr>
-          <w:ilvl w:val="0"/>
-          <w:numId w:val="4"/>
-        </w:numPr>
-        <w:rPr>
-          <w:lang w:eastAsia="it-IT"/>
-        </w:rPr>
-      </w:pPr>
-      <w:r>
-        <w:rPr>
-          <w:lang w:eastAsia="it-IT"/>
-        </w:rPr>
-        <w:t xml:space="preserve">Cambiare tutti i colori con i nuovi scelti </w:t>
-      </w:r>
-    </w:p>
-    <w:p>
-      <w:pPr>
-        <w:pStyle w:val="Paragrafoelenco"/>
-        <w:numPr>
-          <w:ilvl w:val="0"/>
-          <w:numId w:val="4"/>
-        </w:numPr>
-        <w:rPr>
-          <w:u w:val="single"/>
-          <w:lang w:eastAsia="it-IT"/>
-        </w:rPr>
-      </w:pPr>
-      <w:r>
-        <w:rPr>
-          <w:lang w:eastAsia="it-IT"/>
-        </w:rPr>
-        <w:t xml:space="preserve">(Togliere dal menù i </w:t>
-      </w:r>
-      <w:proofErr w:type="spellStart"/>
-      <w:r>
-        <w:rPr>
-          <w:lang w:eastAsia="it-IT"/>
-        </w:rPr>
-        <w:t>follow</w:t>
-      </w:r>
-      <w:proofErr w:type="spellEnd"/>
-      <w:r>
-        <w:rPr>
-          <w:lang w:eastAsia="it-IT"/>
-        </w:rPr>
-        <w:t xml:space="preserve"> e visualizzarli nel profilo stile Instagram) </w:t>
-      </w:r>
-      <w:r>
-        <w:rPr>
-          <w:u w:val="single"/>
-          <w:lang w:eastAsia="it-IT"/>
-        </w:rPr>
-        <w:t xml:space="preserve">ancora da decidere bene </w:t>
-      </w:r>
-    </w:p>
-    <w:p>
-      <w:pPr>
-        <w:pStyle w:val="Titolo2"/>
-      </w:pPr>
-      <w:r>
         <w:t>Mockup Web</w:t>
-      </w:r>
-    </w:p>
-    <w:p>
-      <w:pPr>
-        <w:pStyle w:val="Paragrafoelenco"/>
-        <w:numPr>
-          <w:ilvl w:val="0"/>
-          <w:numId w:val="5"/>
-        </w:numPr>
-      </w:pPr>
-      <w:r>
-        <w:t>Ragionare sulla pagina login e registrazione</w:t>
-      </w:r>
-    </w:p>
-    <w:p>
-      <w:pPr>
-        <w:pStyle w:val="Paragrafoelenco"/>
-        <w:numPr>
-          <w:ilvl w:val="0"/>
-          <w:numId w:val="5"/>
-        </w:numPr>
-      </w:pPr>
-      <w:r>
-        <w:t xml:space="preserve">Cambiare i colori </w:t>
       </w:r>
     </w:p>
     <w:p>

</xml_diff>

<commit_message>
Inizio parte web della home e impostazioni
</commit_message>
<xml_diff>
--- a/doc/Specifiche Interne.docx
+++ b/doc/Specifiche Interne.docx
@@ -20,7 +20,13 @@
     </w:p>
     <w:p>
       <w:r>
-        <w:t xml:space="preserve">Incentrato sul fai date </w:t>
+        <w:t>Incentrato sul fai da</w:t>
+      </w:r>
+      <w:r>
+        <w:t xml:space="preserve"> </w:t>
+      </w:r>
+      <w:r>
+        <w:t xml:space="preserve">te </w:t>
       </w:r>
     </w:p>
     <w:p>
@@ -77,15 +83,13 @@
     </w:p>
     <w:p>
       <w:r>
-        <w:t xml:space="preserve">Nella versione web </w:t>
-      </w:r>
-      <w:proofErr w:type="gramStart"/>
-      <w:r>
-        <w:t>l’intera  pagina</w:t>
-      </w:r>
-      <w:proofErr w:type="gramEnd"/>
-      <w:r>
-        <w:t xml:space="preserve"> sarà suddivisa in due colonne, da una parte ci sarà la  possibilità di accedere e dall’altra quella di registrarsi </w:t>
+        <w:t>Nella versione web l’intera pagina sarà suddivisa in due co</w:t>
+      </w:r>
+      <w:r>
+        <w:t xml:space="preserve">lonne, da una parte ci sarà la </w:t>
+      </w:r>
+      <w:r>
+        <w:t xml:space="preserve">possibilità di accedere e dall’altra quella di registrarsi </w:t>
       </w:r>
     </w:p>
     <w:p>
@@ -106,21 +110,7 @@
         <w:rPr>
           <w:lang w:eastAsia="it-IT"/>
         </w:rPr>
-        <w:t xml:space="preserve">Nelle altre pagine verrà visualizzata in piccolo l’immagine di profilo all’interno di un cerchio, </w:t>
-      </w:r>
-      <w:proofErr w:type="gramStart"/>
-      <w:r>
-        <w:rPr>
-          <w:lang w:eastAsia="it-IT"/>
-        </w:rPr>
-        <w:t>nel  caso</w:t>
-      </w:r>
-      <w:proofErr w:type="gramEnd"/>
-      <w:r>
-        <w:rPr>
-          <w:lang w:eastAsia="it-IT"/>
-        </w:rPr>
-        <w:t xml:space="preserve"> non si possegga verrà  impostato il colore grigio di default</w:t>
+        <w:t>Nelle altre pagine verrà visualizzata in piccolo l’immagine di profilo all’interno di un cerchio, nel caso non si possegga verrà impostato il colore grigio di default</w:t>
       </w:r>
     </w:p>
     <w:p>
@@ -191,13 +181,8 @@
     </w:p>
     <w:p>
       <w:r>
-        <w:t xml:space="preserve">Pagina a </w:t>
-      </w:r>
-      <w:proofErr w:type="gramStart"/>
-      <w:r>
-        <w:t>se</w:t>
-      </w:r>
-      <w:proofErr w:type="gramEnd"/>
+        <w:t>Pagina a sè</w:t>
+      </w:r>
       <w:r>
         <w:t xml:space="preserve"> da cui ci si arriva tramite la barra di ricerca situata in alto nelle altre pagine. </w:t>
       </w:r>
@@ -205,15 +190,7 @@
     <w:p>
       <w:r>
         <w:lastRenderedPageBreak/>
-        <w:t xml:space="preserve">La ricerca verrà effettuata anche su sottostringhe e </w:t>
-      </w:r>
-      <w:proofErr w:type="gramStart"/>
-      <w:r>
-        <w:t>darà  i</w:t>
-      </w:r>
-      <w:proofErr w:type="gramEnd"/>
-      <w:r>
-        <w:t xml:space="preserve"> risultati di persone e categorie (</w:t>
+        <w:t>La ricerca verrà effettuata anche su sottostringhe e darà i risultati di persone e categorie (</w:t>
       </w:r>
       <w:proofErr w:type="spellStart"/>
       <w:r>
@@ -465,14 +442,7 @@
         <w:rPr>
           <w:lang w:eastAsia="it-IT"/>
         </w:rPr>
-        <w:t xml:space="preserve"> </w:t>
-      </w:r>
-      <w:proofErr w:type="gramStart"/>
-      <w:r>
-        <w:rPr>
-          <w:lang w:eastAsia="it-IT"/>
-        </w:rPr>
-        <w:t xml:space="preserve">del  </w:t>
+        <w:t xml:space="preserve"> del </w:t>
       </w:r>
       <w:proofErr w:type="spellStart"/>
       <w:r>
@@ -482,7 +452,6 @@
         <w:t>like</w:t>
       </w:r>
       <w:proofErr w:type="spellEnd"/>
-      <w:proofErr w:type="gramEnd"/>
       <w:r>
         <w:rPr>
           <w:lang w:eastAsia="it-IT"/>
@@ -1199,48 +1168,6 @@
         </w:tc>
       </w:tr>
     </w:tbl>
-    <w:p>
-      <w:pPr>
-        <w:rPr>
-          <w:lang w:eastAsia="it-IT"/>
-        </w:rPr>
-      </w:pPr>
-    </w:p>
-    <w:p/>
-    <w:p>
-      <w:pPr>
-        <w:pStyle w:val="Titolo1"/>
-      </w:pPr>
-      <w:r>
-        <w:t>COSE DA FARE</w:t>
-      </w:r>
-      <w:r>
-        <w:rPr>
-          <w:u w:val="single"/>
-        </w:rPr>
-        <w:t xml:space="preserve"> </w:t>
-      </w:r>
-    </w:p>
-    <w:p>
-      <w:pPr>
-        <w:pStyle w:val="Titolo2"/>
-      </w:pPr>
-      <w:r>
-        <w:t>Mockup Web</w:t>
-      </w:r>
-    </w:p>
-    <w:p>
-      <w:pPr>
-        <w:pStyle w:val="Paragrafoelenco"/>
-        <w:numPr>
-          <w:ilvl w:val="0"/>
-          <w:numId w:val="5"/>
-        </w:numPr>
-      </w:pPr>
-      <w:r>
-        <w:t>Finire di farli con i dovuti accorgimenti</w:t>
-      </w:r>
-    </w:p>
     <w:p>
       <w:bookmarkStart w:id="0" w:name="_GoBack"/>
       <w:bookmarkEnd w:id="0"/>

</xml_diff>